<commit_message>
Automatic Deployed to CFCI
</commit_message>
<xml_diff>
--- a/Documentation/Connecteur_CFCI_TW__Cahier-de-Recette.docx
+++ b/Documentation/Connecteur_CFCI_TW__Cahier-de-Recette.docx
@@ -285,48 +285,7 @@
           <w:color w:val="000000"/>
           <w:lang w:eastAsia="fr-FR"/>
         </w:rPr>
-        <w:t>5</w:t>
-      </w:r>
-    </w:p>
-    <w:p>
-      <w:pPr>
-        <w:pStyle w:val="Paragraphedeliste"/>
-        <w:numPr>
-          <w:ilvl w:val="0"/>
-          <w:numId w:val="2"/>
-        </w:numPr>
-        <w:spacing w:after="180" w:line="360" w:lineRule="auto"/>
-        <w:rPr>
-          <w:rFonts w:ascii="Times" w:eastAsia="Times New Roman" w:hAnsi="Times" w:cs="Times"/>
-          <w:b/>
-          <w:color w:val="000000"/>
-          <w:lang w:eastAsia="fr-FR"/>
-        </w:rPr>
-      </w:pPr>
-      <w:r>
-        <w:rPr>
-          <w:rFonts w:ascii="Times" w:eastAsia="Times New Roman" w:hAnsi="Times" w:cs="Times"/>
-          <w:b/>
-          <w:color w:val="000000"/>
-          <w:lang w:eastAsia="fr-FR"/>
-        </w:rPr>
-        <w:t>Configuration Automatique</w:t>
-      </w:r>
-      <w:r>
-        <w:rPr>
-          <w:rFonts w:ascii="Times" w:eastAsia="Times New Roman" w:hAnsi="Times" w:cs="Times"/>
-          <w:color w:val="000000"/>
-          <w:lang w:eastAsia="fr-FR"/>
-        </w:rPr>
-        <w:t>…………………………………………………………………</w:t>
-      </w:r>
-      <w:r>
-        <w:rPr>
-          <w:rFonts w:ascii="Times" w:eastAsia="Times New Roman" w:hAnsi="Times" w:cs="Times"/>
-          <w:color w:val="000000"/>
-          <w:lang w:eastAsia="fr-FR"/>
-        </w:rPr>
-        <w:t>.6</w:t>
+        <w:t>6</w:t>
       </w:r>
     </w:p>
     <w:p>
@@ -1693,6 +1652,27 @@
         <w:rPr>
           <w:rFonts w:ascii="Times" w:eastAsia="Times New Roman" w:hAnsi="Times" w:cs="Times"/>
           <w:b/>
+          <w:color w:val="00B050"/>
+          <w:sz w:val="28"/>
+          <w:lang w:eastAsia="fr-FR"/>
+        </w:rPr>
+      </w:pPr>
+      <w:r>
+        <w:rPr>
+          <w:rFonts w:ascii="Times" w:eastAsia="Times New Roman" w:hAnsi="Times" w:cs="Times"/>
+          <w:b/>
+          <w:color w:val="00B050"/>
+          <w:sz w:val="28"/>
+          <w:lang w:eastAsia="fr-FR"/>
+        </w:rPr>
+        <w:t>Connexion base de données</w:t>
+      </w:r>
+    </w:p>
+    <w:p>
+      <w:pPr>
+        <w:rPr>
+          <w:rFonts w:ascii="Times" w:eastAsia="Times New Roman" w:hAnsi="Times" w:cs="Times"/>
+          <w:b/>
           <w:sz w:val="24"/>
           <w:lang w:eastAsia="fr-FR"/>
         </w:rPr>
@@ -1835,7 +1815,23 @@
           <w:sz w:val="24"/>
           <w:lang w:eastAsia="fr-FR"/>
         </w:rPr>
-        <w:t>. Donc les quatre drive en totale sont ‘CFCI_ODBC’, ‘CFCI_SQL’, ‘TABLEWEAR_ODBC’ et ‘</w:t>
+        <w:t>. Donc les quatre drive</w:t>
+      </w:r>
+      <w:r>
+        <w:rPr>
+          <w:rFonts w:ascii="Times" w:eastAsia="Times New Roman" w:hAnsi="Times" w:cs="Times"/>
+          <w:sz w:val="24"/>
+          <w:lang w:eastAsia="fr-FR"/>
+        </w:rPr>
+        <w:t>rs</w:t>
+      </w:r>
+      <w:r>
+        <w:rPr>
+          <w:rFonts w:ascii="Times" w:eastAsia="Times New Roman" w:hAnsi="Times" w:cs="Times"/>
+          <w:sz w:val="24"/>
+          <w:lang w:eastAsia="fr-FR"/>
+        </w:rPr>
+        <w:t xml:space="preserve"> en totale sont ‘CFCI_ODBC’, ‘CFCI_SQL’, ‘TABLEWEAR_ODBC’ et ‘</w:t>
       </w:r>
       <w:r>
         <w:rPr>
@@ -1958,17 +1954,15 @@
     <w:p>
       <w:pPr>
         <w:rPr>
-          <w:rFonts w:ascii="Times" w:eastAsia="Times New Roman" w:hAnsi="Times" w:cs="Times"/>
-          <w:sz w:val="24"/>
-          <w:lang w:eastAsia="fr-FR"/>
-        </w:rPr>
-      </w:pPr>
-      <w:r>
-        <w:rPr>
           <w:noProof/>
           <w:lang w:eastAsia="fr-FR"/>
         </w:rPr>
-        <w:lastRenderedPageBreak/>
+      </w:pPr>
+      <w:r>
+        <w:rPr>
+          <w:noProof/>
+          <w:lang w:eastAsia="fr-FR"/>
+        </w:rPr>
         <w:drawing>
           <wp:inline distT="0" distB="0" distL="0" distR="0" wp14:anchorId="0E4F08E7" wp14:editId="28DC627B">
             <wp:extent cx="3305175" cy="3971925"/>
@@ -2012,6 +2006,78 @@
         </w:rPr>
         <w:t xml:space="preserve"> </w:t>
       </w:r>
+    </w:p>
+    <w:p>
+      <w:pPr>
+        <w:rPr>
+          <w:noProof/>
+          <w:lang w:eastAsia="fr-FR"/>
+        </w:rPr>
+      </w:pPr>
+    </w:p>
+    <w:p>
+      <w:pPr>
+        <w:rPr>
+          <w:noProof/>
+          <w:lang w:eastAsia="fr-FR"/>
+        </w:rPr>
+      </w:pPr>
+    </w:p>
+    <w:p>
+      <w:pPr>
+        <w:rPr>
+          <w:noProof/>
+          <w:lang w:eastAsia="fr-FR"/>
+        </w:rPr>
+      </w:pPr>
+      <w:r>
+        <w:rPr>
+          <w:noProof/>
+          <w:lang w:eastAsia="fr-FR"/>
+        </w:rPr>
+        <w:t xml:space="preserve">Image ci-dessous represente </w:t>
+      </w:r>
+      <w:r>
+        <w:rPr>
+          <w:rFonts w:ascii="Times" w:eastAsia="Times New Roman" w:hAnsi="Times" w:cs="Times"/>
+          <w:sz w:val="24"/>
+          <w:lang w:eastAsia="fr-FR"/>
+        </w:rPr>
+        <w:t>les</w:t>
+      </w:r>
+      <w:r>
+        <w:rPr>
+          <w:rFonts w:ascii="Times" w:eastAsia="Times New Roman" w:hAnsi="Times" w:cs="Times"/>
+          <w:sz w:val="24"/>
+          <w:lang w:eastAsia="fr-FR"/>
+        </w:rPr>
+        <w:t xml:space="preserve"> deux</w:t>
+      </w:r>
+      <w:r>
+        <w:rPr>
+          <w:rFonts w:ascii="Times" w:eastAsia="Times New Roman" w:hAnsi="Times" w:cs="Times"/>
+          <w:sz w:val="24"/>
+          <w:lang w:eastAsia="fr-FR"/>
+        </w:rPr>
+        <w:t xml:space="preserve"> fichiers de configuration</w:t>
+      </w:r>
+      <w:r>
+        <w:rPr>
+          <w:rFonts w:ascii="Times" w:eastAsia="Times New Roman" w:hAnsi="Times" w:cs="Times"/>
+          <w:sz w:val="24"/>
+          <w:lang w:eastAsia="fr-FR"/>
+        </w:rPr>
+        <w:t xml:space="preserve"> base de données</w:t>
+      </w:r>
+    </w:p>
+    <w:p>
+      <w:pPr>
+        <w:rPr>
+          <w:rFonts w:ascii="Times" w:eastAsia="Times New Roman" w:hAnsi="Times" w:cs="Times"/>
+          <w:sz w:val="24"/>
+          <w:lang w:eastAsia="fr-FR"/>
+        </w:rPr>
+      </w:pPr>
       <w:r>
         <w:rPr>
           <w:noProof/>
@@ -2080,14 +2146,71 @@
           <w:lang w:eastAsia="fr-FR"/>
         </w:rPr>
       </w:pPr>
-      <w:bookmarkStart w:id="0" w:name="_GoBack"/>
-      <w:bookmarkEnd w:id="0"/>
-    </w:p>
-    <w:p>
-      <w:pPr>
-        <w:rPr>
-          <w:rFonts w:ascii="Times" w:hAnsi="Times" w:cs="Times"/>
-          <w:sz w:val="24"/>
+    </w:p>
+    <w:p>
+      <w:pPr>
+        <w:rPr>
+          <w:rFonts w:ascii="Times" w:eastAsia="Times New Roman" w:hAnsi="Times" w:cs="Times"/>
+          <w:sz w:val="24"/>
+          <w:lang w:eastAsia="fr-FR"/>
+        </w:rPr>
+      </w:pPr>
+    </w:p>
+    <w:p>
+      <w:pPr>
+        <w:rPr>
+          <w:rFonts w:ascii="Times" w:eastAsia="Times New Roman" w:hAnsi="Times" w:cs="Times"/>
+          <w:color w:val="FF0000"/>
+          <w:sz w:val="34"/>
+          <w:lang w:eastAsia="fr-FR"/>
+        </w:rPr>
+      </w:pPr>
+      <w:r>
+        <w:rPr>
+          <w:rFonts w:ascii="Times" w:eastAsia="Times New Roman" w:hAnsi="Times" w:cs="Times"/>
+          <w:b/>
+          <w:color w:val="FF0000"/>
+          <w:sz w:val="32"/>
+          <w:lang w:eastAsia="fr-FR"/>
+        </w:rPr>
+        <w:lastRenderedPageBreak/>
+        <w:t>Configuration d’Exportation</w:t>
+      </w:r>
+    </w:p>
+    <w:p>
+      <w:pPr>
+        <w:rPr>
+          <w:rFonts w:ascii="Times" w:eastAsia="Times New Roman" w:hAnsi="Times" w:cs="Times"/>
+          <w:sz w:val="24"/>
+          <w:lang w:eastAsia="fr-FR"/>
+        </w:rPr>
+      </w:pPr>
+    </w:p>
+    <w:p>
+      <w:pPr>
+        <w:rPr>
+          <w:rFonts w:ascii="Times" w:eastAsia="Times New Roman" w:hAnsi="Times" w:cs="Times"/>
+          <w:sz w:val="24"/>
+          <w:lang w:eastAsia="fr-FR"/>
+        </w:rPr>
+      </w:pPr>
+      <w:r>
+        <w:rPr>
+          <w:rFonts w:ascii="Times" w:eastAsia="Times New Roman" w:hAnsi="Times" w:cs="Times"/>
+          <w:sz w:val="24"/>
+          <w:lang w:eastAsia="fr-FR"/>
+        </w:rPr>
+        <w:t>Activer ou désactiver les exports automatiques, au format et le statut du document sélectionné après tous les imports effectués.</w:t>
+      </w:r>
+    </w:p>
+    <w:p>
+      <w:pPr>
+        <w:rPr>
+          <w:rFonts w:ascii="Times" w:eastAsia="Times New Roman" w:hAnsi="Times" w:cs="Times"/>
+          <w:b/>
+          <w:color w:val="00B050"/>
+          <w:sz w:val="28"/>
+          <w:lang w:eastAsia="fr-FR"/>
         </w:rPr>
       </w:pPr>
       <w:r>
@@ -2095,11 +2218,10 @@
           <w:noProof/>
           <w:lang w:eastAsia="fr-FR"/>
         </w:rPr>
-        <w:lastRenderedPageBreak/>
         <w:drawing>
           <wp:inline distT="0" distB="0" distL="0" distR="0" wp14:anchorId="34358813" wp14:editId="66A2D0EF">
-            <wp:extent cx="4486275" cy="4191000"/>
-            <wp:effectExtent l="0" t="0" r="9525" b="0"/>
+            <wp:extent cx="3571875" cy="3336783"/>
+            <wp:effectExtent l="0" t="0" r="0" b="0"/>
             <wp:docPr id="7" name="Image 7"/>
             <wp:cNvGraphicFramePr>
               <a:graphicFrameLocks xmlns:a="http://schemas.openxmlformats.org/drawingml/2006/main" noChangeAspect="1"/>
@@ -2120,7 +2242,7 @@
                   <pic:spPr>
                     <a:xfrm>
                       <a:off x="0" y="0"/>
-                      <a:ext cx="4486275" cy="4191000"/>
+                      <a:ext cx="3583994" cy="3348105"/>
                     </a:xfrm>
                     <a:prstGeom prst="rect">
                       <a:avLst/>
@@ -2132,6 +2254,15 @@
           </wp:inline>
         </w:drawing>
       </w:r>
+    </w:p>
+    <w:p>
+      <w:pPr>
+        <w:rPr>
+          <w:rFonts w:ascii="Times" w:eastAsia="Times New Roman" w:hAnsi="Times" w:cs="Times"/>
+          <w:sz w:val="24"/>
+          <w:lang w:eastAsia="fr-FR"/>
+        </w:rPr>
+      </w:pPr>
       <w:r>
         <w:rPr>
           <w:rFonts w:ascii="Times" w:eastAsia="Times New Roman" w:hAnsi="Times" w:cs="Times"/>
@@ -2140,10 +2271,213 @@
         </w:rPr>
         <w:t xml:space="preserve"> </w:t>
       </w:r>
+      <w:r>
+        <w:rPr>
+          <w:noProof/>
+          <w:lang w:eastAsia="fr-FR"/>
+        </w:rPr>
+        <w:drawing>
+          <wp:inline distT="0" distB="0" distL="0" distR="0" wp14:anchorId="16D9F298" wp14:editId="21269B64">
+            <wp:extent cx="5562600" cy="647700"/>
+            <wp:effectExtent l="0" t="0" r="0" b="0"/>
+            <wp:docPr id="12" name="Image 12"/>
+            <wp:cNvGraphicFramePr>
+              <a:graphicFrameLocks xmlns:a="http://schemas.openxmlformats.org/drawingml/2006/main" noChangeAspect="1"/>
+            </wp:cNvGraphicFramePr>
+            <a:graphic xmlns:a="http://schemas.openxmlformats.org/drawingml/2006/main">
+              <a:graphicData uri="http://schemas.openxmlformats.org/drawingml/2006/picture">
+                <pic:pic xmlns:pic="http://schemas.openxmlformats.org/drawingml/2006/picture">
+                  <pic:nvPicPr>
+                    <pic:cNvPr id="1" name=""/>
+                    <pic:cNvPicPr/>
+                  </pic:nvPicPr>
+                  <pic:blipFill>
+                    <a:blip r:embed="rId15"/>
+                    <a:stretch>
+                      <a:fillRect/>
+                    </a:stretch>
+                  </pic:blipFill>
+                  <pic:spPr>
+                    <a:xfrm>
+                      <a:off x="0" y="0"/>
+                      <a:ext cx="5562600" cy="647700"/>
+                    </a:xfrm>
+                    <a:prstGeom prst="rect">
+                      <a:avLst/>
+                    </a:prstGeom>
+                  </pic:spPr>
+                </pic:pic>
+              </a:graphicData>
+            </a:graphic>
+          </wp:inline>
+        </w:drawing>
+      </w:r>
+    </w:p>
+    <w:p>
+      <w:pPr>
+        <w:rPr>
+          <w:rFonts w:ascii="Times" w:hAnsi="Times" w:cs="Times"/>
+          <w:sz w:val="24"/>
+        </w:rPr>
+      </w:pPr>
+    </w:p>
+    <w:p>
+      <w:pPr>
+        <w:rPr>
+          <w:rFonts w:ascii="Times" w:hAnsi="Times" w:cs="Times"/>
+          <w:sz w:val="24"/>
+        </w:rPr>
+      </w:pPr>
+      <w:r>
+        <w:rPr>
+          <w:rFonts w:ascii="Times" w:hAnsi="Times" w:cs="Times"/>
+          <w:sz w:val="24"/>
+        </w:rPr>
+        <w:br w:type="page"/>
+      </w:r>
+    </w:p>
+    <w:p>
+      <w:pPr>
+        <w:rPr>
+          <w:rFonts w:ascii="Times" w:eastAsia="Times New Roman" w:hAnsi="Times" w:cs="Times"/>
+          <w:b/>
+          <w:color w:val="FF0000"/>
+          <w:sz w:val="30"/>
+          <w:lang w:eastAsia="fr-FR"/>
+        </w:rPr>
+      </w:pPr>
+      <w:r>
+        <w:rPr>
+          <w:rFonts w:ascii="Times" w:eastAsia="Times New Roman" w:hAnsi="Times" w:cs="Times"/>
+          <w:b/>
+          <w:color w:val="FF0000"/>
+          <w:sz w:val="30"/>
+          <w:lang w:eastAsia="fr-FR"/>
+        </w:rPr>
+        <w:lastRenderedPageBreak/>
+        <w:t>Exportation des Bon de Commande (BC</w:t>
+      </w:r>
+      <w:r>
+        <w:rPr>
+          <w:rFonts w:ascii="Times" w:eastAsia="Times New Roman" w:hAnsi="Times" w:cs="Times"/>
+          <w:b/>
+          <w:color w:val="FF0000"/>
+          <w:sz w:val="30"/>
+          <w:lang w:eastAsia="fr-FR"/>
+        </w:rPr>
+        <w:t>)</w:t>
+      </w:r>
+    </w:p>
+    <w:p>
+      <w:pPr>
+        <w:rPr>
+          <w:rFonts w:ascii="Times" w:eastAsia="Times New Roman" w:hAnsi="Times" w:cs="Times"/>
+          <w:b/>
+          <w:color w:val="000000"/>
+          <w:lang w:eastAsia="fr-FR"/>
+        </w:rPr>
+      </w:pPr>
+    </w:p>
+    <w:p>
+      <w:pPr>
+        <w:rPr>
+          <w:rFonts w:ascii="Times" w:hAnsi="Times" w:cs="Times"/>
+          <w:sz w:val="24"/>
+        </w:rPr>
+      </w:pPr>
+      <w:r>
+        <w:rPr>
+          <w:rFonts w:ascii="Times" w:hAnsi="Times" w:cs="Times"/>
+          <w:sz w:val="24"/>
+        </w:rPr>
+        <w:t xml:space="preserve">L’export automatique des bons de commandes s’effectue tous les 5 minutes quand le statut du bon de commande est exact dans la configuration d’exportation. Exemple le statut est « Confirmé » alors tous les BC avec le statu </w:t>
+      </w:r>
+      <w:r>
+        <w:rPr>
+          <w:rFonts w:ascii="Times" w:hAnsi="Times" w:cs="Times"/>
+          <w:sz w:val="24"/>
+        </w:rPr>
+        <w:t>« Confirmé »</w:t>
+      </w:r>
+      <w:r>
+        <w:rPr>
+          <w:rFonts w:ascii="Times" w:hAnsi="Times" w:cs="Times"/>
+          <w:sz w:val="24"/>
+        </w:rPr>
+        <w:t xml:space="preserve"> seront e</w:t>
+      </w:r>
+      <w:bookmarkStart w:id="0" w:name="_GoBack"/>
+      <w:bookmarkEnd w:id="0"/>
+      <w:r>
+        <w:rPr>
+          <w:rFonts w:ascii="Times" w:hAnsi="Times" w:cs="Times"/>
+          <w:sz w:val="24"/>
+        </w:rPr>
+        <w:t>xporter.</w:t>
+      </w:r>
+    </w:p>
+    <w:p>
+      <w:pPr>
+        <w:ind w:left="-1296"/>
+        <w:rPr>
+          <w:rFonts w:ascii="Times" w:hAnsi="Times" w:cs="Times"/>
+          <w:sz w:val="24"/>
+        </w:rPr>
+      </w:pPr>
+    </w:p>
+    <w:p>
+      <w:pPr>
+        <w:ind w:left="-864"/>
+        <w:rPr>
+          <w:rFonts w:ascii="Times" w:hAnsi="Times" w:cs="Times"/>
+          <w:sz w:val="24"/>
+        </w:rPr>
+      </w:pPr>
+      <w:r>
+        <w:rPr>
+          <w:noProof/>
+          <w:lang w:eastAsia="fr-FR"/>
+        </w:rPr>
+        <w:drawing>
+          <wp:inline distT="0" distB="0" distL="0" distR="0" wp14:anchorId="62FE5F90" wp14:editId="142563B5">
+            <wp:extent cx="6862807" cy="3238500"/>
+            <wp:effectExtent l="0" t="0" r="0" b="0"/>
+            <wp:docPr id="14" name="Image 14"/>
+            <wp:cNvGraphicFramePr>
+              <a:graphicFrameLocks xmlns:a="http://schemas.openxmlformats.org/drawingml/2006/main" noChangeAspect="1"/>
+            </wp:cNvGraphicFramePr>
+            <a:graphic xmlns:a="http://schemas.openxmlformats.org/drawingml/2006/main">
+              <a:graphicData uri="http://schemas.openxmlformats.org/drawingml/2006/picture">
+                <pic:pic xmlns:pic="http://schemas.openxmlformats.org/drawingml/2006/picture">
+                  <pic:nvPicPr>
+                    <pic:cNvPr id="1" name=""/>
+                    <pic:cNvPicPr/>
+                  </pic:nvPicPr>
+                  <pic:blipFill>
+                    <a:blip r:embed="rId16"/>
+                    <a:stretch>
+                      <a:fillRect/>
+                    </a:stretch>
+                  </pic:blipFill>
+                  <pic:spPr>
+                    <a:xfrm>
+                      <a:off x="0" y="0"/>
+                      <a:ext cx="6885316" cy="3249122"/>
+                    </a:xfrm>
+                    <a:prstGeom prst="rect">
+                      <a:avLst/>
+                    </a:prstGeom>
+                  </pic:spPr>
+                </pic:pic>
+              </a:graphicData>
+            </a:graphic>
+          </wp:inline>
+        </w:drawing>
+      </w:r>
     </w:p>
     <w:sectPr>
-      <w:headerReference w:type="default" r:id="rId15"/>
-      <w:footerReference w:type="default" r:id="rId16"/>
+      <w:headerReference w:type="default" r:id="rId17"/>
+      <w:footerReference w:type="default" r:id="rId18"/>
       <w:pgSz w:w="11906" w:h="16838"/>
       <w:pgMar w:top="1417" w:right="1417" w:bottom="1417" w:left="1417" w:header="720" w:footer="720" w:gutter="0"/>
       <w:cols w:space="720"/>
@@ -2416,7 +2750,7 @@
               <w:noProof/>
               <w:sz w:val="18"/>
             </w:rPr>
-            <w:t>6</w:t>
+            <w:t>7</w:t>
           </w:r>
           <w:r>
             <w:rPr>
@@ -2463,7 +2797,7 @@
               <w:noProof/>
               <w:sz w:val="18"/>
             </w:rPr>
-            <w:t>6</w:t>
+            <w:t>7</w:t>
           </w:r>
           <w:r>
             <w:rPr>

</xml_diff>